<commit_message>
update buku TA bab 5
</commit_message>
<xml_diff>
--- a/Buku TA/Buku TA Hendri.docx
+++ b/Buku TA/Buku TA Hendri.docx
@@ -23754,14 +23754,27 @@
       <w:r>
         <w:t xml:space="preserve">Gambar 2. </w:t>
       </w:r>
-      <w:fldSimple w:instr=" SEQ Gambar_2. \* ARABIC ">
-        <w:r>
-          <w:rPr>
-            <w:noProof/>
-          </w:rPr>
-          <w:t>1</w:t>
-        </w:r>
-      </w:fldSimple>
+      <w:r>
+        <w:fldChar w:fldCharType="begin"/>
+      </w:r>
+      <w:r>
+        <w:instrText xml:space="preserve"> SEQ Gambar_2. \* ARABIC </w:instrText>
+      </w:r>
+      <w:r>
+        <w:fldChar w:fldCharType="separate"/>
+      </w:r>
+      <w:r>
+        <w:rPr>
+          <w:noProof/>
+        </w:rPr>
+        <w:t>1</w:t>
+      </w:r>
+      <w:r>
+        <w:rPr>
+          <w:noProof/>
+        </w:rPr>
+        <w:fldChar w:fldCharType="end"/>
+      </w:r>
       <w:r>
         <w:t xml:space="preserve"> </w:t>
       </w:r>
@@ -23808,8 +23821,8 @@
         <w:lastRenderedPageBreak/>
         <w:drawing>
           <wp:inline distT="0" distB="0" distL="0" distR="0" wp14:anchorId="19083C1B" wp14:editId="6BF69CF7">
-            <wp:extent cx="3180642" cy="2385484"/>
-            <wp:effectExtent l="0" t="2540" r="0" b="0"/>
+            <wp:extent cx="3199190" cy="2385060"/>
+            <wp:effectExtent l="6985" t="0" r="8255" b="8255"/>
             <wp:docPr id="22" name="Picture 22"/>
             <wp:cNvGraphicFramePr>
               <a:graphicFrameLocks xmlns:a="http://schemas.openxmlformats.org/drawingml/2006/main" noChangeAspect="1"/>
@@ -23838,7 +23851,7 @@
                   <pic:spPr bwMode="auto">
                     <a:xfrm rot="5400000">
                       <a:off x="0" y="0"/>
-                      <a:ext cx="3197673" cy="2398257"/>
+                      <a:ext cx="3218294" cy="2399303"/>
                     </a:xfrm>
                     <a:prstGeom prst="rect">
                       <a:avLst/>
@@ -23860,14 +23873,27 @@
       <w:r>
         <w:t xml:space="preserve">Gambar 2. </w:t>
       </w:r>
-      <w:fldSimple w:instr=" SEQ Gambar_2. \* ARABIC ">
-        <w:r>
-          <w:rPr>
-            <w:noProof/>
-          </w:rPr>
-          <w:t>2</w:t>
-        </w:r>
-      </w:fldSimple>
+      <w:r>
+        <w:fldChar w:fldCharType="begin"/>
+      </w:r>
+      <w:r>
+        <w:instrText xml:space="preserve"> SEQ Gambar_2. \* ARABIC </w:instrText>
+      </w:r>
+      <w:r>
+        <w:fldChar w:fldCharType="separate"/>
+      </w:r>
+      <w:r>
+        <w:rPr>
+          <w:noProof/>
+        </w:rPr>
+        <w:t>2</w:t>
+      </w:r>
+      <w:r>
+        <w:rPr>
+          <w:noProof/>
+        </w:rPr>
+        <w:fldChar w:fldCharType="end"/>
+      </w:r>
       <w:r>
         <w:t xml:space="preserve"> Arduino Mega</w:t>
       </w:r>
@@ -24775,14 +24801,27 @@
       <w:r>
         <w:t xml:space="preserve">Tabel 2. </w:t>
       </w:r>
-      <w:fldSimple w:instr=" SEQ Tabel_2. \* ARABIC ">
-        <w:r>
-          <w:rPr>
-            <w:noProof/>
-          </w:rPr>
-          <w:t>1</w:t>
-        </w:r>
-      </w:fldSimple>
+      <w:r>
+        <w:fldChar w:fldCharType="begin"/>
+      </w:r>
+      <w:r>
+        <w:instrText xml:space="preserve"> SEQ Tabel_2. \* ARABIC </w:instrText>
+      </w:r>
+      <w:r>
+        <w:fldChar w:fldCharType="separate"/>
+      </w:r>
+      <w:r>
+        <w:rPr>
+          <w:noProof/>
+        </w:rPr>
+        <w:t>1</w:t>
+      </w:r>
+      <w:r>
+        <w:rPr>
+          <w:noProof/>
+        </w:rPr>
+        <w:fldChar w:fldCharType="end"/>
+      </w:r>
       <w:r>
         <w:t xml:space="preserve"> </w:t>
       </w:r>
@@ -24958,14 +24997,27 @@
       <w:r>
         <w:t xml:space="preserve">Gambar 2. </w:t>
       </w:r>
-      <w:fldSimple w:instr=" SEQ Gambar_2. \* ARABIC ">
-        <w:r>
-          <w:rPr>
-            <w:noProof/>
-          </w:rPr>
-          <w:t>3</w:t>
-        </w:r>
-      </w:fldSimple>
+      <w:r>
+        <w:fldChar w:fldCharType="begin"/>
+      </w:r>
+      <w:r>
+        <w:instrText xml:space="preserve"> SEQ Gambar_2. \* ARABIC </w:instrText>
+      </w:r>
+      <w:r>
+        <w:fldChar w:fldCharType="separate"/>
+      </w:r>
+      <w:r>
+        <w:rPr>
+          <w:noProof/>
+        </w:rPr>
+        <w:t>3</w:t>
+      </w:r>
+      <w:r>
+        <w:rPr>
+          <w:noProof/>
+        </w:rPr>
+        <w:fldChar w:fldCharType="end"/>
+      </w:r>
       <w:r>
         <w:t xml:space="preserve"> </w:t>
       </w:r>
@@ -25125,14 +25177,27 @@
       <w:r>
         <w:t xml:space="preserve">Gambar 2. </w:t>
       </w:r>
-      <w:fldSimple w:instr=" SEQ Gambar_2. \* ARABIC ">
-        <w:r>
-          <w:rPr>
-            <w:noProof/>
-          </w:rPr>
-          <w:t>4</w:t>
-        </w:r>
-      </w:fldSimple>
+      <w:r>
+        <w:fldChar w:fldCharType="begin"/>
+      </w:r>
+      <w:r>
+        <w:instrText xml:space="preserve"> SEQ Gambar_2. \* ARABIC </w:instrText>
+      </w:r>
+      <w:r>
+        <w:fldChar w:fldCharType="separate"/>
+      </w:r>
+      <w:r>
+        <w:rPr>
+          <w:noProof/>
+        </w:rPr>
+        <w:t>4</w:t>
+      </w:r>
+      <w:r>
+        <w:rPr>
+          <w:noProof/>
+        </w:rPr>
+        <w:fldChar w:fldCharType="end"/>
+      </w:r>
       <w:r>
         <w:t xml:space="preserve"> XBee Shield pabrikan </w:t>
       </w:r>
@@ -25334,14 +25399,27 @@
       <w:r>
         <w:t xml:space="preserve">Gambar 2. </w:t>
       </w:r>
-      <w:fldSimple w:instr=" SEQ Gambar_2. \* ARABIC ">
-        <w:r>
-          <w:rPr>
-            <w:noProof/>
-          </w:rPr>
-          <w:t>5</w:t>
-        </w:r>
-      </w:fldSimple>
+      <w:r>
+        <w:fldChar w:fldCharType="begin"/>
+      </w:r>
+      <w:r>
+        <w:instrText xml:space="preserve"> SEQ Gambar_2. \* ARABIC </w:instrText>
+      </w:r>
+      <w:r>
+        <w:fldChar w:fldCharType="separate"/>
+      </w:r>
+      <w:r>
+        <w:rPr>
+          <w:noProof/>
+        </w:rPr>
+        <w:t>5</w:t>
+      </w:r>
+      <w:r>
+        <w:rPr>
+          <w:noProof/>
+        </w:rPr>
+        <w:fldChar w:fldCharType="end"/>
+      </w:r>
       <w:r>
         <w:t xml:space="preserve"> XBee Shield pabrikan </w:t>
       </w:r>
@@ -25455,14 +25533,27 @@
       <w:r>
         <w:t xml:space="preserve">Gambar 2. </w:t>
       </w:r>
-      <w:fldSimple w:instr=" SEQ Gambar_2. \* ARABIC ">
-        <w:r>
-          <w:rPr>
-            <w:noProof/>
-          </w:rPr>
-          <w:t>6</w:t>
-        </w:r>
-      </w:fldSimple>
+      <w:r>
+        <w:fldChar w:fldCharType="begin"/>
+      </w:r>
+      <w:r>
+        <w:instrText xml:space="preserve"> SEQ Gambar_2. \* ARABIC </w:instrText>
+      </w:r>
+      <w:r>
+        <w:fldChar w:fldCharType="separate"/>
+      </w:r>
+      <w:r>
+        <w:rPr>
+          <w:noProof/>
+        </w:rPr>
+        <w:t>6</w:t>
+      </w:r>
+      <w:r>
+        <w:rPr>
+          <w:noProof/>
+        </w:rPr>
+        <w:fldChar w:fldCharType="end"/>
+      </w:r>
       <w:r>
         <w:t xml:space="preserve"> Konfigurasi Jumper mode USB</w:t>
       </w:r>
@@ -25552,14 +25643,27 @@
       <w:r>
         <w:t xml:space="preserve">Gambar 2. </w:t>
       </w:r>
-      <w:fldSimple w:instr=" SEQ Gambar_2. \* ARABIC ">
-        <w:r>
-          <w:rPr>
-            <w:noProof/>
-          </w:rPr>
-          <w:t>7</w:t>
-        </w:r>
-      </w:fldSimple>
+      <w:r>
+        <w:fldChar w:fldCharType="begin"/>
+      </w:r>
+      <w:r>
+        <w:instrText xml:space="preserve"> SEQ Gambar_2. \* ARABIC </w:instrText>
+      </w:r>
+      <w:r>
+        <w:fldChar w:fldCharType="separate"/>
+      </w:r>
+      <w:r>
+        <w:rPr>
+          <w:noProof/>
+        </w:rPr>
+        <w:t>7</w:t>
+      </w:r>
+      <w:r>
+        <w:rPr>
+          <w:noProof/>
+        </w:rPr>
+        <w:fldChar w:fldCharType="end"/>
+      </w:r>
       <w:r>
         <w:t xml:space="preserve"> Konfigurasi Jumper mode XBee</w:t>
       </w:r>
@@ -25748,14 +25852,27 @@
       <w:r>
         <w:t xml:space="preserve">Gambar 2. </w:t>
       </w:r>
-      <w:fldSimple w:instr=" SEQ Gambar_2. \* ARABIC ">
-        <w:r>
-          <w:rPr>
-            <w:noProof/>
-          </w:rPr>
-          <w:t>8</w:t>
-        </w:r>
-      </w:fldSimple>
+      <w:r>
+        <w:fldChar w:fldCharType="begin"/>
+      </w:r>
+      <w:r>
+        <w:instrText xml:space="preserve"> SEQ Gambar_2. \* ARABIC </w:instrText>
+      </w:r>
+      <w:r>
+        <w:fldChar w:fldCharType="separate"/>
+      </w:r>
+      <w:r>
+        <w:rPr>
+          <w:noProof/>
+        </w:rPr>
+        <w:t>8</w:t>
+      </w:r>
+      <w:r>
+        <w:rPr>
+          <w:noProof/>
+        </w:rPr>
+        <w:fldChar w:fldCharType="end"/>
+      </w:r>
       <w:r>
         <w:t xml:space="preserve"> XBee Modul S2</w:t>
       </w:r>
@@ -26663,14 +26780,27 @@
       <w:r>
         <w:t xml:space="preserve">Gambar 2. </w:t>
       </w:r>
-      <w:fldSimple w:instr=" SEQ Gambar_2. \* ARABIC ">
-        <w:r>
-          <w:rPr>
-            <w:noProof/>
-          </w:rPr>
-          <w:t>9</w:t>
-        </w:r>
-      </w:fldSimple>
+      <w:r>
+        <w:fldChar w:fldCharType="begin"/>
+      </w:r>
+      <w:r>
+        <w:instrText xml:space="preserve"> SEQ Gambar_2. \* ARABIC </w:instrText>
+      </w:r>
+      <w:r>
+        <w:fldChar w:fldCharType="separate"/>
+      </w:r>
+      <w:r>
+        <w:rPr>
+          <w:noProof/>
+        </w:rPr>
+        <w:t>9</w:t>
+      </w:r>
+      <w:r>
+        <w:rPr>
+          <w:noProof/>
+        </w:rPr>
+        <w:fldChar w:fldCharType="end"/>
+      </w:r>
       <w:r>
         <w:t xml:space="preserve"> Contoh text asli [18]</w:t>
       </w:r>
@@ -26749,14 +26879,27 @@
       <w:r>
         <w:t xml:space="preserve">Gambar 2. </w:t>
       </w:r>
-      <w:fldSimple w:instr=" SEQ Gambar_2. \* ARABIC ">
-        <w:r>
-          <w:rPr>
-            <w:noProof/>
-          </w:rPr>
-          <w:t>10</w:t>
-        </w:r>
-      </w:fldSimple>
+      <w:r>
+        <w:fldChar w:fldCharType="begin"/>
+      </w:r>
+      <w:r>
+        <w:instrText xml:space="preserve"> SEQ Gambar_2. \* ARABIC </w:instrText>
+      </w:r>
+      <w:r>
+        <w:fldChar w:fldCharType="separate"/>
+      </w:r>
+      <w:r>
+        <w:rPr>
+          <w:noProof/>
+        </w:rPr>
+        <w:t>10</w:t>
+      </w:r>
+      <w:r>
+        <w:rPr>
+          <w:noProof/>
+        </w:rPr>
+        <w:fldChar w:fldCharType="end"/>
+      </w:r>
       <w:r>
         <w:t xml:space="preserve"> </w:t>
       </w:r>
@@ -27152,8 +27295,6 @@
         </w:numPr>
       </w:pPr>
       <w:bookmarkStart w:id="273" w:name="_Toc515847661"/>
-      <w:bookmarkStart w:id="274" w:name="_GoBack"/>
-      <w:bookmarkEnd w:id="274"/>
       <w:r>
         <w:t>MicroSD Card Adapter</w:t>
       </w:r>
@@ -27331,14 +27472,27 @@
       <w:r>
         <w:t xml:space="preserve">Gambar 2. </w:t>
       </w:r>
-      <w:fldSimple w:instr=" SEQ Gambar_2. \* ARABIC ">
-        <w:r>
-          <w:rPr>
-            <w:noProof/>
-          </w:rPr>
-          <w:t>11</w:t>
-        </w:r>
-      </w:fldSimple>
+      <w:r>
+        <w:fldChar w:fldCharType="begin"/>
+      </w:r>
+      <w:r>
+        <w:instrText xml:space="preserve"> SEQ Gambar_2. \* ARABIC </w:instrText>
+      </w:r>
+      <w:r>
+        <w:fldChar w:fldCharType="separate"/>
+      </w:r>
+      <w:r>
+        <w:rPr>
+          <w:noProof/>
+        </w:rPr>
+        <w:t>11</w:t>
+      </w:r>
+      <w:r>
+        <w:rPr>
+          <w:noProof/>
+        </w:rPr>
+        <w:fldChar w:fldCharType="end"/>
+      </w:r>
       <w:r>
         <w:t xml:space="preserve"> MicroSD Card Adapter</w:t>
       </w:r>
@@ -27361,12 +27515,12 @@
           <w:numId w:val="5"/>
         </w:numPr>
       </w:pPr>
-      <w:bookmarkStart w:id="275" w:name="_Toc515847662"/>
+      <w:bookmarkStart w:id="274" w:name="_Toc515847662"/>
       <w:r>
         <w:lastRenderedPageBreak/>
         <w:t>DIGI XCTU</w:t>
       </w:r>
-      <w:bookmarkEnd w:id="275"/>
+      <w:bookmarkEnd w:id="274"/>
     </w:p>
     <w:p>
       <w:pPr>
@@ -27605,14 +27759,27 @@
       <w:r>
         <w:t xml:space="preserve">Gambar 2. </w:t>
       </w:r>
-      <w:fldSimple w:instr=" SEQ Gambar_2. \* ARABIC ">
-        <w:r>
-          <w:rPr>
-            <w:noProof/>
-          </w:rPr>
-          <w:t>12</w:t>
-        </w:r>
-      </w:fldSimple>
+      <w:r>
+        <w:fldChar w:fldCharType="begin"/>
+      </w:r>
+      <w:r>
+        <w:instrText xml:space="preserve"> SEQ Gambar_2. \* ARABIC </w:instrText>
+      </w:r>
+      <w:r>
+        <w:fldChar w:fldCharType="separate"/>
+      </w:r>
+      <w:r>
+        <w:rPr>
+          <w:noProof/>
+        </w:rPr>
+        <w:t>12</w:t>
+      </w:r>
+      <w:r>
+        <w:rPr>
+          <w:noProof/>
+        </w:rPr>
+        <w:fldChar w:fldCharType="end"/>
+      </w:r>
       <w:r>
         <w:t xml:space="preserve"> </w:t>
       </w:r>
@@ -27662,7 +27829,7 @@
         <w:pStyle w:val="Heading1"/>
         <w:spacing w:before="0" w:beforeAutospacing="0"/>
       </w:pPr>
-      <w:bookmarkStart w:id="276" w:name="_Toc515847663"/>
+      <w:bookmarkStart w:id="275" w:name="_Toc515847663"/>
       <w:r>
         <w:lastRenderedPageBreak/>
         <w:t>BAB III</w:t>
@@ -27677,162 +27844,163 @@
         </w:rPr>
         <w:t xml:space="preserve"> PERANGKAT LUNAK</w:t>
       </w:r>
+      <w:bookmarkEnd w:id="275"/>
+    </w:p>
+    <w:p>
+      <w:pPr>
+        <w:ind w:firstLine="714"/>
+        <w:rPr>
+          <w:noProof/>
+          <w:color w:val="000000" w:themeColor="text1"/>
+          <w:szCs w:val="22"/>
+        </w:rPr>
+      </w:pPr>
+      <w:r>
+        <w:rPr>
+          <w:noProof/>
+          <w:color w:val="000000" w:themeColor="text1"/>
+          <w:szCs w:val="22"/>
+          <w:lang w:val="id-ID"/>
+        </w:rPr>
+        <w:t xml:space="preserve">Bab ini membahas </w:t>
+      </w:r>
+      <w:r>
+        <w:rPr>
+          <w:noProof/>
+          <w:color w:val="000000" w:themeColor="text1"/>
+          <w:szCs w:val="22"/>
+        </w:rPr>
+        <w:t xml:space="preserve">mengenai dasar </w:t>
+      </w:r>
+      <w:r>
+        <w:rPr>
+          <w:noProof/>
+          <w:color w:val="000000" w:themeColor="text1"/>
+          <w:szCs w:val="22"/>
+        </w:rPr>
+        <w:t>dari perancanga sistem yang akan dibangun pada tugas akhir. Peranca</w:t>
+      </w:r>
+      <w:r>
+        <w:rPr>
+          <w:noProof/>
+          <w:color w:val="000000" w:themeColor="text1"/>
+          <w:szCs w:val="22"/>
+        </w:rPr>
+        <w:t>n</w:t>
+      </w:r>
+      <w:r>
+        <w:rPr>
+          <w:noProof/>
+          <w:color w:val="000000" w:themeColor="text1"/>
+          <w:szCs w:val="22"/>
+        </w:rPr>
+        <w:t xml:space="preserve">gan yang </w:t>
+      </w:r>
+      <w:bookmarkStart w:id="276" w:name="_Toc337031767"/>
+      <w:bookmarkStart w:id="277" w:name="_Toc337207135"/>
+      <w:bookmarkStart w:id="278" w:name="_Toc338397425"/>
+      <w:bookmarkStart w:id="279" w:name="_Toc338693273"/>
+      <w:bookmarkStart w:id="280" w:name="_Toc338693324"/>
+      <w:bookmarkStart w:id="281" w:name="_Toc338694115"/>
+      <w:bookmarkStart w:id="282" w:name="_Toc338694935"/>
+      <w:bookmarkStart w:id="283" w:name="_Toc338695120"/>
+      <w:bookmarkStart w:id="284" w:name="_Toc338723146"/>
+      <w:bookmarkStart w:id="285" w:name="_Toc338723292"/>
+      <w:bookmarkStart w:id="286" w:name="_Toc338724249"/>
+      <w:bookmarkStart w:id="287" w:name="_Toc338724789"/>
+      <w:bookmarkStart w:id="288" w:name="_Toc338724883"/>
+      <w:bookmarkStart w:id="289" w:name="_Toc338724957"/>
+      <w:bookmarkStart w:id="290" w:name="_Toc338806911"/>
+      <w:bookmarkStart w:id="291" w:name="_Toc338811116"/>
+      <w:bookmarkStart w:id="292" w:name="_Toc338832687"/>
+      <w:bookmarkStart w:id="293" w:name="_Toc338840085"/>
+      <w:bookmarkStart w:id="294" w:name="_Toc339116616"/>
+      <w:bookmarkStart w:id="295" w:name="_Toc339235535"/>
+      <w:bookmarkStart w:id="296" w:name="_Toc344584898"/>
+      <w:bookmarkStart w:id="297" w:name="_Toc344585342"/>
+      <w:bookmarkStart w:id="298" w:name="_Toc344585660"/>
+      <w:bookmarkStart w:id="299" w:name="_Toc344585956"/>
+      <w:bookmarkStart w:id="300" w:name="_Toc344586137"/>
+      <w:bookmarkStart w:id="301" w:name="_Toc344672072"/>
+      <w:bookmarkStart w:id="302" w:name="_Toc347657926"/>
+      <w:bookmarkStart w:id="303" w:name="_Toc347785351"/>
+      <w:bookmarkStart w:id="304" w:name="_Toc347933583"/>
+      <w:bookmarkStart w:id="305" w:name="_Toc348119332"/>
+      <w:bookmarkStart w:id="306" w:name="_Toc348360547"/>
+      <w:bookmarkStart w:id="307" w:name="_Toc348453013"/>
+      <w:bookmarkStart w:id="308" w:name="_Toc348652025"/>
+      <w:bookmarkStart w:id="309" w:name="_Toc348652224"/>
+      <w:bookmarkStart w:id="310" w:name="_Toc348891438"/>
+      <w:bookmarkStart w:id="311" w:name="_Toc348891550"/>
+      <w:bookmarkStart w:id="312" w:name="_Toc349685216"/>
+      <w:bookmarkStart w:id="313" w:name="_Toc349850316"/>
+      <w:bookmarkStart w:id="314" w:name="_Toc349851289"/>
+      <w:bookmarkStart w:id="315" w:name="_Toc350114126"/>
+      <w:bookmarkStart w:id="316" w:name="_Toc350417963"/>
+      <w:bookmarkStart w:id="317" w:name="_Toc350728400"/>
+      <w:bookmarkStart w:id="318" w:name="_Toc350883125"/>
+      <w:bookmarkStart w:id="319" w:name="_Toc350883255"/>
+      <w:bookmarkStart w:id="320" w:name="_Toc350884724"/>
+      <w:bookmarkStart w:id="321" w:name="_Toc350885249"/>
+      <w:bookmarkStart w:id="322" w:name="_Toc353539173"/>
+      <w:bookmarkStart w:id="323" w:name="_Toc360603019"/>
+      <w:bookmarkStart w:id="324" w:name="_Toc360603097"/>
+      <w:bookmarkStart w:id="325" w:name="_Toc360603175"/>
+      <w:bookmarkStart w:id="326" w:name="_Toc360776491"/>
+      <w:bookmarkStart w:id="327" w:name="_Toc360779227"/>
+      <w:bookmarkStart w:id="328" w:name="_Toc360779415"/>
+      <w:bookmarkStart w:id="329" w:name="_Toc360780539"/>
+      <w:bookmarkStart w:id="330" w:name="_Toc360795578"/>
+      <w:bookmarkStart w:id="331" w:name="_Toc360795652"/>
+      <w:bookmarkStart w:id="332" w:name="_Toc363117564"/>
+      <w:bookmarkStart w:id="333" w:name="_Toc364155999"/>
+      <w:bookmarkStart w:id="334" w:name="_Toc364195278"/>
+      <w:bookmarkStart w:id="335" w:name="_Toc390710265"/>
+      <w:bookmarkStart w:id="336" w:name="_Toc391823903"/>
+      <w:bookmarkStart w:id="337" w:name="_Toc392934243"/>
+      <w:bookmarkStart w:id="338" w:name="_Toc392968363"/>
+      <w:bookmarkStart w:id="339" w:name="_Toc480884912"/>
+      <w:bookmarkStart w:id="340" w:name="_Toc483999950"/>
+      <w:bookmarkStart w:id="341" w:name="_Toc484164388"/>
+      <w:bookmarkStart w:id="342" w:name="_Toc484313998"/>
+      <w:bookmarkStart w:id="343" w:name="_Toc484319029"/>
+      <w:bookmarkStart w:id="344" w:name="_Toc484319188"/>
+      <w:bookmarkStart w:id="345" w:name="_Toc484339297"/>
+      <w:bookmarkStart w:id="346" w:name="_Toc484369765"/>
+      <w:bookmarkStart w:id="347" w:name="_Toc485163310"/>
+      <w:bookmarkStart w:id="348" w:name="_Toc485198756"/>
+      <w:bookmarkStart w:id="349" w:name="_Toc485201208"/>
+      <w:bookmarkStart w:id="350" w:name="_Toc485201854"/>
+      <w:bookmarkStart w:id="351" w:name="_Toc485207466"/>
+      <w:bookmarkStart w:id="352" w:name="_Toc485211313"/>
+      <w:bookmarkStart w:id="353" w:name="_Toc485214079"/>
+      <w:bookmarkStart w:id="354" w:name="_Toc485214871"/>
+      <w:bookmarkStart w:id="355" w:name="_Toc485693849"/>
+      <w:bookmarkStart w:id="356" w:name="_Toc498346267"/>
+      <w:bookmarkStart w:id="357" w:name="_Toc499141296"/>
+      <w:bookmarkStart w:id="358" w:name="_Toc499480814"/>
+      <w:bookmarkStart w:id="359" w:name="_Toc499574278"/>
+      <w:bookmarkStart w:id="360" w:name="_Toc499574371"/>
+      <w:bookmarkStart w:id="361" w:name="_Toc499574470"/>
+      <w:bookmarkStart w:id="362" w:name="_Toc499583057"/>
+      <w:bookmarkStart w:id="363" w:name="_Toc499624853"/>
+      <w:bookmarkStart w:id="364" w:name="_Toc499624944"/>
+      <w:bookmarkStart w:id="365" w:name="_Toc499715342"/>
+      <w:bookmarkStart w:id="366" w:name="_Toc500009727"/>
+      <w:bookmarkStart w:id="367" w:name="_Toc500009817"/>
+      <w:bookmarkStart w:id="368" w:name="_Toc500019142"/>
+      <w:bookmarkStart w:id="369" w:name="_Toc500019346"/>
+      <w:bookmarkStart w:id="370" w:name="_Toc500019636"/>
+      <w:bookmarkStart w:id="371" w:name="_Toc500186123"/>
+      <w:bookmarkStart w:id="372" w:name="_Toc500196792"/>
+      <w:bookmarkStart w:id="373" w:name="_Toc500197093"/>
+      <w:bookmarkStart w:id="374" w:name="_Toc500276229"/>
+      <w:bookmarkStart w:id="375" w:name="_Toc500276319"/>
+      <w:bookmarkStart w:id="376" w:name="_Toc500284624"/>
+      <w:bookmarkStart w:id="377" w:name="_Toc500767255"/>
+      <w:bookmarkStart w:id="378" w:name="_Toc500767321"/>
+      <w:bookmarkStart w:id="379" w:name="_Toc500767569"/>
       <w:bookmarkEnd w:id="276"/>
-    </w:p>
-    <w:p>
-      <w:pPr>
-        <w:ind w:firstLine="714"/>
-        <w:rPr>
-          <w:noProof/>
-          <w:color w:val="000000" w:themeColor="text1"/>
-          <w:szCs w:val="22"/>
-        </w:rPr>
-      </w:pPr>
-      <w:r>
-        <w:rPr>
-          <w:noProof/>
-          <w:color w:val="000000" w:themeColor="text1"/>
-          <w:szCs w:val="22"/>
-          <w:lang w:val="id-ID"/>
-        </w:rPr>
-        <w:t xml:space="preserve">Bab ini membahas </w:t>
-      </w:r>
-      <w:r>
-        <w:rPr>
-          <w:noProof/>
-          <w:color w:val="000000" w:themeColor="text1"/>
-          <w:szCs w:val="22"/>
-        </w:rPr>
-        <w:t xml:space="preserve">mengenai dasar </w:t>
-      </w:r>
-      <w:r>
-        <w:rPr>
-          <w:noProof/>
-          <w:color w:val="000000" w:themeColor="text1"/>
-          <w:szCs w:val="22"/>
-        </w:rPr>
-        <w:t>dari perancanga sistem yang akan dibangun pada tugas akhir. Peranca</w:t>
-      </w:r>
-      <w:r>
-        <w:rPr>
-          <w:noProof/>
-          <w:color w:val="000000" w:themeColor="text1"/>
-          <w:szCs w:val="22"/>
-        </w:rPr>
-        <w:t>n</w:t>
-      </w:r>
-      <w:r>
-        <w:rPr>
-          <w:noProof/>
-          <w:color w:val="000000" w:themeColor="text1"/>
-          <w:szCs w:val="22"/>
-        </w:rPr>
-        <w:t xml:space="preserve">gan yang </w:t>
-      </w:r>
-      <w:bookmarkStart w:id="277" w:name="_Toc337031767"/>
-      <w:bookmarkStart w:id="278" w:name="_Toc337207135"/>
-      <w:bookmarkStart w:id="279" w:name="_Toc338397425"/>
-      <w:bookmarkStart w:id="280" w:name="_Toc338693273"/>
-      <w:bookmarkStart w:id="281" w:name="_Toc338693324"/>
-      <w:bookmarkStart w:id="282" w:name="_Toc338694115"/>
-      <w:bookmarkStart w:id="283" w:name="_Toc338694935"/>
-      <w:bookmarkStart w:id="284" w:name="_Toc338695120"/>
-      <w:bookmarkStart w:id="285" w:name="_Toc338723146"/>
-      <w:bookmarkStart w:id="286" w:name="_Toc338723292"/>
-      <w:bookmarkStart w:id="287" w:name="_Toc338724249"/>
-      <w:bookmarkStart w:id="288" w:name="_Toc338724789"/>
-      <w:bookmarkStart w:id="289" w:name="_Toc338724883"/>
-      <w:bookmarkStart w:id="290" w:name="_Toc338724957"/>
-      <w:bookmarkStart w:id="291" w:name="_Toc338806911"/>
-      <w:bookmarkStart w:id="292" w:name="_Toc338811116"/>
-      <w:bookmarkStart w:id="293" w:name="_Toc338832687"/>
-      <w:bookmarkStart w:id="294" w:name="_Toc338840085"/>
-      <w:bookmarkStart w:id="295" w:name="_Toc339116616"/>
-      <w:bookmarkStart w:id="296" w:name="_Toc339235535"/>
-      <w:bookmarkStart w:id="297" w:name="_Toc344584898"/>
-      <w:bookmarkStart w:id="298" w:name="_Toc344585342"/>
-      <w:bookmarkStart w:id="299" w:name="_Toc344585660"/>
-      <w:bookmarkStart w:id="300" w:name="_Toc344585956"/>
-      <w:bookmarkStart w:id="301" w:name="_Toc344586137"/>
-      <w:bookmarkStart w:id="302" w:name="_Toc344672072"/>
-      <w:bookmarkStart w:id="303" w:name="_Toc347657926"/>
-      <w:bookmarkStart w:id="304" w:name="_Toc347785351"/>
-      <w:bookmarkStart w:id="305" w:name="_Toc347933583"/>
-      <w:bookmarkStart w:id="306" w:name="_Toc348119332"/>
-      <w:bookmarkStart w:id="307" w:name="_Toc348360547"/>
-      <w:bookmarkStart w:id="308" w:name="_Toc348453013"/>
-      <w:bookmarkStart w:id="309" w:name="_Toc348652025"/>
-      <w:bookmarkStart w:id="310" w:name="_Toc348652224"/>
-      <w:bookmarkStart w:id="311" w:name="_Toc348891438"/>
-      <w:bookmarkStart w:id="312" w:name="_Toc348891550"/>
-      <w:bookmarkStart w:id="313" w:name="_Toc349685216"/>
-      <w:bookmarkStart w:id="314" w:name="_Toc349850316"/>
-      <w:bookmarkStart w:id="315" w:name="_Toc349851289"/>
-      <w:bookmarkStart w:id="316" w:name="_Toc350114126"/>
-      <w:bookmarkStart w:id="317" w:name="_Toc350417963"/>
-      <w:bookmarkStart w:id="318" w:name="_Toc350728400"/>
-      <w:bookmarkStart w:id="319" w:name="_Toc350883125"/>
-      <w:bookmarkStart w:id="320" w:name="_Toc350883255"/>
-      <w:bookmarkStart w:id="321" w:name="_Toc350884724"/>
-      <w:bookmarkStart w:id="322" w:name="_Toc350885249"/>
-      <w:bookmarkStart w:id="323" w:name="_Toc353539173"/>
-      <w:bookmarkStart w:id="324" w:name="_Toc360603019"/>
-      <w:bookmarkStart w:id="325" w:name="_Toc360603097"/>
-      <w:bookmarkStart w:id="326" w:name="_Toc360603175"/>
-      <w:bookmarkStart w:id="327" w:name="_Toc360776491"/>
-      <w:bookmarkStart w:id="328" w:name="_Toc360779227"/>
-      <w:bookmarkStart w:id="329" w:name="_Toc360779415"/>
-      <w:bookmarkStart w:id="330" w:name="_Toc360780539"/>
-      <w:bookmarkStart w:id="331" w:name="_Toc360795578"/>
-      <w:bookmarkStart w:id="332" w:name="_Toc360795652"/>
-      <w:bookmarkStart w:id="333" w:name="_Toc363117564"/>
-      <w:bookmarkStart w:id="334" w:name="_Toc364155999"/>
-      <w:bookmarkStart w:id="335" w:name="_Toc364195278"/>
-      <w:bookmarkStart w:id="336" w:name="_Toc390710265"/>
-      <w:bookmarkStart w:id="337" w:name="_Toc391823903"/>
-      <w:bookmarkStart w:id="338" w:name="_Toc392934243"/>
-      <w:bookmarkStart w:id="339" w:name="_Toc392968363"/>
-      <w:bookmarkStart w:id="340" w:name="_Toc480884912"/>
-      <w:bookmarkStart w:id="341" w:name="_Toc483999950"/>
-      <w:bookmarkStart w:id="342" w:name="_Toc484164388"/>
-      <w:bookmarkStart w:id="343" w:name="_Toc484313998"/>
-      <w:bookmarkStart w:id="344" w:name="_Toc484319029"/>
-      <w:bookmarkStart w:id="345" w:name="_Toc484319188"/>
-      <w:bookmarkStart w:id="346" w:name="_Toc484339297"/>
-      <w:bookmarkStart w:id="347" w:name="_Toc484369765"/>
-      <w:bookmarkStart w:id="348" w:name="_Toc485163310"/>
-      <w:bookmarkStart w:id="349" w:name="_Toc485198756"/>
-      <w:bookmarkStart w:id="350" w:name="_Toc485201208"/>
-      <w:bookmarkStart w:id="351" w:name="_Toc485201854"/>
-      <w:bookmarkStart w:id="352" w:name="_Toc485207466"/>
-      <w:bookmarkStart w:id="353" w:name="_Toc485211313"/>
-      <w:bookmarkStart w:id="354" w:name="_Toc485214079"/>
-      <w:bookmarkStart w:id="355" w:name="_Toc485214871"/>
-      <w:bookmarkStart w:id="356" w:name="_Toc485693849"/>
-      <w:bookmarkStart w:id="357" w:name="_Toc498346267"/>
-      <w:bookmarkStart w:id="358" w:name="_Toc499141296"/>
-      <w:bookmarkStart w:id="359" w:name="_Toc499480814"/>
-      <w:bookmarkStart w:id="360" w:name="_Toc499574278"/>
-      <w:bookmarkStart w:id="361" w:name="_Toc499574371"/>
-      <w:bookmarkStart w:id="362" w:name="_Toc499574470"/>
-      <w:bookmarkStart w:id="363" w:name="_Toc499583057"/>
-      <w:bookmarkStart w:id="364" w:name="_Toc499624853"/>
-      <w:bookmarkStart w:id="365" w:name="_Toc499624944"/>
-      <w:bookmarkStart w:id="366" w:name="_Toc499715342"/>
-      <w:bookmarkStart w:id="367" w:name="_Toc500009727"/>
-      <w:bookmarkStart w:id="368" w:name="_Toc500009817"/>
-      <w:bookmarkStart w:id="369" w:name="_Toc500019142"/>
-      <w:bookmarkStart w:id="370" w:name="_Toc500019346"/>
-      <w:bookmarkStart w:id="371" w:name="_Toc500019636"/>
-      <w:bookmarkStart w:id="372" w:name="_Toc500186123"/>
-      <w:bookmarkStart w:id="373" w:name="_Toc500196792"/>
-      <w:bookmarkStart w:id="374" w:name="_Toc500197093"/>
-      <w:bookmarkStart w:id="375" w:name="_Toc500276229"/>
-      <w:bookmarkStart w:id="376" w:name="_Toc500276319"/>
-      <w:bookmarkStart w:id="377" w:name="_Toc500284624"/>
-      <w:bookmarkStart w:id="378" w:name="_Toc500767255"/>
-      <w:bookmarkStart w:id="379" w:name="_Toc500767321"/>
-      <w:bookmarkStart w:id="380" w:name="_Toc500767569"/>
       <w:bookmarkEnd w:id="277"/>
       <w:bookmarkEnd w:id="278"/>
       <w:bookmarkEnd w:id="279"/>
@@ -27936,7 +28104,6 @@
       <w:bookmarkEnd w:id="377"/>
       <w:bookmarkEnd w:id="378"/>
       <w:bookmarkEnd w:id="379"/>
-      <w:bookmarkEnd w:id="380"/>
       <w:r>
         <w:rPr>
           <w:noProof/>
@@ -27972,8 +28139,8 @@
           <w:lang w:eastAsia="ko-KR"/>
         </w:rPr>
       </w:pPr>
-      <w:bookmarkStart w:id="381" w:name="_Toc515847664"/>
-      <w:bookmarkEnd w:id="381"/>
+      <w:bookmarkStart w:id="380" w:name="_Toc515847664"/>
+      <w:bookmarkEnd w:id="380"/>
     </w:p>
     <w:p>
       <w:pPr>
@@ -27983,11 +28150,11 @@
           <w:numId w:val="18"/>
         </w:numPr>
       </w:pPr>
-      <w:bookmarkStart w:id="382" w:name="_Toc515847665"/>
+      <w:bookmarkStart w:id="381" w:name="_Toc515847665"/>
       <w:r>
         <w:t>Deskripsi Umum Sistem</w:t>
       </w:r>
-      <w:bookmarkEnd w:id="382"/>
+      <w:bookmarkEnd w:id="381"/>
     </w:p>
     <w:p>
       <w:pPr>
@@ -28179,14 +28346,27 @@
       <w:r>
         <w:t xml:space="preserve">Gambar 3. </w:t>
       </w:r>
-      <w:fldSimple w:instr=" SEQ Gambar_3. \* ARABIC ">
-        <w:r>
-          <w:rPr>
-            <w:noProof/>
-          </w:rPr>
-          <w:t>1</w:t>
-        </w:r>
-      </w:fldSimple>
+      <w:r>
+        <w:fldChar w:fldCharType="begin"/>
+      </w:r>
+      <w:r>
+        <w:instrText xml:space="preserve"> SEQ Gambar_3. \* ARABIC </w:instrText>
+      </w:r>
+      <w:r>
+        <w:fldChar w:fldCharType="separate"/>
+      </w:r>
+      <w:r>
+        <w:rPr>
+          <w:noProof/>
+        </w:rPr>
+        <w:t>1</w:t>
+      </w:r>
+      <w:r>
+        <w:rPr>
+          <w:noProof/>
+        </w:rPr>
+        <w:fldChar w:fldCharType="end"/>
+      </w:r>
       <w:r>
         <w:t xml:space="preserve"> </w:t>
       </w:r>
@@ -28210,11 +28390,11 @@
           <w:numId w:val="5"/>
         </w:numPr>
       </w:pPr>
-      <w:bookmarkStart w:id="383" w:name="_Toc515847666"/>
+      <w:bookmarkStart w:id="382" w:name="_Toc515847666"/>
       <w:r>
         <w:t>Arsitektur Umum Sistem</w:t>
       </w:r>
-      <w:bookmarkEnd w:id="383"/>
+      <w:bookmarkEnd w:id="382"/>
     </w:p>
     <w:p>
       <w:pPr>
@@ -28249,12 +28429,12 @@
         </w:rPr>
         <w:t xml:space="preserve"> </w:t>
       </w:r>
-      <w:bookmarkStart w:id="384" w:name="_Toc314804821"/>
-      <w:bookmarkStart w:id="385" w:name="_Toc315632897"/>
-      <w:bookmarkStart w:id="386" w:name="_Toc336929046"/>
-      <w:bookmarkStart w:id="387" w:name="_Toc338695123"/>
-      <w:bookmarkStart w:id="388" w:name="_Toc338724886"/>
-      <w:bookmarkStart w:id="389" w:name="_Toc339235548"/>
+      <w:bookmarkStart w:id="383" w:name="_Toc314804821"/>
+      <w:bookmarkStart w:id="384" w:name="_Toc315632897"/>
+      <w:bookmarkStart w:id="385" w:name="_Toc336929046"/>
+      <w:bookmarkStart w:id="386" w:name="_Toc338695123"/>
+      <w:bookmarkStart w:id="387" w:name="_Toc338724886"/>
+      <w:bookmarkStart w:id="388" w:name="_Toc339235548"/>
       <w:r>
         <w:rPr>
           <w:noProof/>
@@ -28492,11 +28672,11 @@
           <w:numId w:val="5"/>
         </w:numPr>
       </w:pPr>
-      <w:bookmarkStart w:id="390" w:name="_Toc515847667"/>
+      <w:bookmarkStart w:id="389" w:name="_Toc515847667"/>
       <w:r>
         <w:t>Perancangan Komunikasi Sistem</w:t>
       </w:r>
-      <w:bookmarkEnd w:id="390"/>
+      <w:bookmarkEnd w:id="389"/>
     </w:p>
     <w:p>
       <w:pPr>
@@ -29193,14 +29373,27 @@
       <w:r>
         <w:t xml:space="preserve">Gambar 3. </w:t>
       </w:r>
-      <w:fldSimple w:instr=" SEQ Gambar_3. \* ARABIC ">
-        <w:r>
-          <w:rPr>
-            <w:noProof/>
-          </w:rPr>
-          <w:t>2</w:t>
-        </w:r>
-      </w:fldSimple>
+      <w:r>
+        <w:fldChar w:fldCharType="begin"/>
+      </w:r>
+      <w:r>
+        <w:instrText xml:space="preserve"> SEQ Gambar_3. \* ARABIC </w:instrText>
+      </w:r>
+      <w:r>
+        <w:fldChar w:fldCharType="separate"/>
+      </w:r>
+      <w:r>
+        <w:rPr>
+          <w:noProof/>
+        </w:rPr>
+        <w:t>2</w:t>
+      </w:r>
+      <w:r>
+        <w:rPr>
+          <w:noProof/>
+        </w:rPr>
+        <w:fldChar w:fldCharType="end"/>
+      </w:r>
       <w:r>
         <w:t xml:space="preserve"> Konfigurasi pada node ZigBee Coordinator</w:t>
       </w:r>
@@ -29749,14 +29942,27 @@
       <w:r>
         <w:t xml:space="preserve">Gambar 3. </w:t>
       </w:r>
-      <w:fldSimple w:instr=" SEQ Gambar_3. \* ARABIC ">
-        <w:r>
-          <w:rPr>
-            <w:noProof/>
-          </w:rPr>
-          <w:t>3</w:t>
-        </w:r>
-      </w:fldSimple>
+      <w:r>
+        <w:fldChar w:fldCharType="begin"/>
+      </w:r>
+      <w:r>
+        <w:instrText xml:space="preserve"> SEQ Gambar_3. \* ARABIC </w:instrText>
+      </w:r>
+      <w:r>
+        <w:fldChar w:fldCharType="separate"/>
+      </w:r>
+      <w:r>
+        <w:rPr>
+          <w:noProof/>
+        </w:rPr>
+        <w:t>3</w:t>
+      </w:r>
+      <w:r>
+        <w:rPr>
+          <w:noProof/>
+        </w:rPr>
+        <w:fldChar w:fldCharType="end"/>
+      </w:r>
       <w:r>
         <w:t xml:space="preserve"> </w:t>
       </w:r>
@@ -30029,7 +30235,7 @@
           <w:numId w:val="5"/>
         </w:numPr>
       </w:pPr>
-      <w:bookmarkStart w:id="391" w:name="_Toc515847668"/>
+      <w:bookmarkStart w:id="390" w:name="_Toc515847668"/>
       <w:r>
         <w:t xml:space="preserve">Perancangan Kompresi </w:t>
       </w:r>
@@ -30042,7 +30248,7 @@
       <w:r>
         <w:t>Data</w:t>
       </w:r>
-      <w:bookmarkEnd w:id="391"/>
+      <w:bookmarkEnd w:id="390"/>
     </w:p>
     <w:p>
       <w:pPr>
@@ -30491,7 +30697,7 @@
       <w:pPr>
         <w:pStyle w:val="Heading3"/>
       </w:pPr>
-      <w:bookmarkStart w:id="392" w:name="_Toc515847669"/>
+      <w:bookmarkStart w:id="391" w:name="_Toc515847669"/>
       <w:r>
         <w:rPr>
           <w:lang w:val="en-US"/>
@@ -30499,7 +30705,7 @@
         <w:lastRenderedPageBreak/>
         <w:t>Cara Kerja Algoritma Heatshrink</w:t>
       </w:r>
-      <w:bookmarkEnd w:id="392"/>
+      <w:bookmarkEnd w:id="391"/>
     </w:p>
     <w:p>
       <w:pPr>
@@ -30617,10 +30823,10 @@
             <v:path o:extrusionok="f" gradientshapeok="t" o:connecttype="rect"/>
             <o:lock v:ext="edit" aspectratio="t"/>
           </v:shapetype>
-          <v:shape id="_x0000_i1025" type="#_x0000_t75" style="width:250.5pt;height:285pt" o:ole="">
+          <v:shape id="_x0000_i1025" type="#_x0000_t75" style="width:250.5pt;height:284.25pt" o:ole="">
             <v:imagedata r:id="rId57" o:title=""/>
           </v:shape>
-          <o:OLEObject Type="Embed" ProgID="Visio.Drawing.15" ShapeID="_x0000_i1025" DrawAspect="Content" ObjectID="_1589621895" r:id="rId58"/>
+          <o:OLEObject Type="Embed" ProgID="Visio.Drawing.15" ShapeID="_x0000_i1025" DrawAspect="Content" ObjectID="_1589649099" r:id="rId58"/>
         </w:object>
       </w:r>
     </w:p>
@@ -30636,14 +30842,27 @@
       <w:r>
         <w:t xml:space="preserve">Gambar 3. </w:t>
       </w:r>
-      <w:fldSimple w:instr=" SEQ Gambar_3. \* ARABIC ">
-        <w:r>
-          <w:rPr>
-            <w:noProof/>
-          </w:rPr>
-          <w:t>4</w:t>
-        </w:r>
-      </w:fldSimple>
+      <w:r>
+        <w:fldChar w:fldCharType="begin"/>
+      </w:r>
+      <w:r>
+        <w:instrText xml:space="preserve"> SEQ Gambar_3. \* ARABIC </w:instrText>
+      </w:r>
+      <w:r>
+        <w:fldChar w:fldCharType="separate"/>
+      </w:r>
+      <w:r>
+        <w:rPr>
+          <w:noProof/>
+        </w:rPr>
+        <w:t>4</w:t>
+      </w:r>
+      <w:r>
+        <w:rPr>
+          <w:noProof/>
+        </w:rPr>
+        <w:fldChar w:fldCharType="end"/>
+      </w:r>
       <w:r>
         <w:t xml:space="preserve"> Diagram alir cara kerja algoritma heatshrink</w:t>
       </w:r>
@@ -31072,14 +31291,14 @@
       <w:pPr>
         <w:pStyle w:val="Heading3"/>
       </w:pPr>
-      <w:bookmarkStart w:id="393" w:name="_Toc515847670"/>
+      <w:bookmarkStart w:id="392" w:name="_Toc515847670"/>
       <w:r>
         <w:rPr>
           <w:lang w:val="en-US"/>
         </w:rPr>
         <w:t>Konfigurasi Algoritma Heatshrink</w:t>
       </w:r>
-      <w:bookmarkEnd w:id="393"/>
+      <w:bookmarkEnd w:id="392"/>
     </w:p>
     <w:p>
       <w:pPr>
@@ -31578,11 +31797,11 @@
           <w:numId w:val="5"/>
         </w:numPr>
       </w:pPr>
-      <w:bookmarkStart w:id="394" w:name="_Toc515847671"/>
+      <w:bookmarkStart w:id="393" w:name="_Toc515847671"/>
       <w:r>
         <w:t>Perancangan Pengiriman Data</w:t>
       </w:r>
-      <w:bookmarkEnd w:id="394"/>
+      <w:bookmarkEnd w:id="393"/>
     </w:p>
     <w:p>
       <w:pPr>
@@ -31751,7 +31970,7 @@
           <v:shape id="_x0000_i1026" type="#_x0000_t75" style="width:223.5pt;height:309pt" o:ole="">
             <v:imagedata r:id="rId59" o:title=""/>
           </v:shape>
-          <o:OLEObject Type="Embed" ProgID="Visio.Drawing.15" ShapeID="_x0000_i1026" DrawAspect="Content" ObjectID="_1589621896" r:id="rId60"/>
+          <o:OLEObject Type="Embed" ProgID="Visio.Drawing.15" ShapeID="_x0000_i1026" DrawAspect="Content" ObjectID="_1589649100" r:id="rId60"/>
         </w:object>
       </w:r>
     </w:p>
@@ -31763,14 +31982,27 @@
       <w:r>
         <w:t xml:space="preserve">Gambar 3. </w:t>
       </w:r>
-      <w:fldSimple w:instr=" SEQ Gambar_3. \* ARABIC ">
-        <w:r>
-          <w:rPr>
-            <w:noProof/>
-          </w:rPr>
-          <w:t>5</w:t>
-        </w:r>
-      </w:fldSimple>
+      <w:r>
+        <w:fldChar w:fldCharType="begin"/>
+      </w:r>
+      <w:r>
+        <w:instrText xml:space="preserve"> SEQ Gambar_3. \* ARABIC </w:instrText>
+      </w:r>
+      <w:r>
+        <w:fldChar w:fldCharType="separate"/>
+      </w:r>
+      <w:r>
+        <w:rPr>
+          <w:noProof/>
+        </w:rPr>
+        <w:t>5</w:t>
+      </w:r>
+      <w:r>
+        <w:rPr>
+          <w:noProof/>
+        </w:rPr>
+        <w:fldChar w:fldCharType="end"/>
+      </w:r>
       <w:r>
         <w:t xml:space="preserve"> Diagram alir pengiriman data</w:t>
       </w:r>
@@ -31783,7 +32015,7 @@
           <w:numId w:val="5"/>
         </w:numPr>
       </w:pPr>
-      <w:bookmarkStart w:id="395" w:name="_Toc515847672"/>
+      <w:bookmarkStart w:id="394" w:name="_Toc515847672"/>
       <w:r>
         <w:t xml:space="preserve">Perancangan </w:t>
       </w:r>
@@ -31796,7 +32028,7 @@
       <w:r>
         <w:t xml:space="preserve"> Data</w:t>
       </w:r>
-      <w:bookmarkEnd w:id="395"/>
+      <w:bookmarkEnd w:id="394"/>
     </w:p>
     <w:p>
       <w:pPr>
@@ -31891,7 +32123,7 @@
           <v:shape id="_x0000_i1027" type="#_x0000_t75" style="width:192.75pt;height:302.25pt" o:ole="">
             <v:imagedata r:id="rId61" o:title=""/>
           </v:shape>
-          <o:OLEObject Type="Embed" ProgID="Visio.Drawing.15" ShapeID="_x0000_i1027" DrawAspect="Content" ObjectID="_1589621897" r:id="rId62"/>
+          <o:OLEObject Type="Embed" ProgID="Visio.Drawing.15" ShapeID="_x0000_i1027" DrawAspect="Content" ObjectID="_1589649101" r:id="rId62"/>
         </w:object>
       </w:r>
     </w:p>
@@ -31903,14 +32135,27 @@
       <w:r>
         <w:t xml:space="preserve">Gambar 3. </w:t>
       </w:r>
-      <w:fldSimple w:instr=" SEQ Gambar_3. \* ARABIC ">
-        <w:r>
-          <w:rPr>
-            <w:noProof/>
-          </w:rPr>
-          <w:t>6</w:t>
-        </w:r>
-      </w:fldSimple>
+      <w:r>
+        <w:fldChar w:fldCharType="begin"/>
+      </w:r>
+      <w:r>
+        <w:instrText xml:space="preserve"> SEQ Gambar_3. \* ARABIC </w:instrText>
+      </w:r>
+      <w:r>
+        <w:fldChar w:fldCharType="separate"/>
+      </w:r>
+      <w:r>
+        <w:rPr>
+          <w:noProof/>
+        </w:rPr>
+        <w:t>6</w:t>
+      </w:r>
+      <w:r>
+        <w:rPr>
+          <w:noProof/>
+        </w:rPr>
+        <w:fldChar w:fldCharType="end"/>
+      </w:r>
       <w:r>
         <w:t xml:space="preserve"> Diagram alir dekompresi data</w:t>
       </w:r>
@@ -31923,15 +32168,15 @@
           <w:numId w:val="5"/>
         </w:numPr>
       </w:pPr>
-      <w:bookmarkStart w:id="396" w:name="_Toc515847673"/>
+      <w:bookmarkStart w:id="395" w:name="_Toc515847673"/>
       <w:r>
         <w:t>Perancangan Perangkat Keras</w:t>
       </w:r>
-      <w:bookmarkEnd w:id="396"/>
-    </w:p>
-    <w:p>
-      <w:pPr>
-        <w:ind w:firstLine="720"/>
+      <w:bookmarkEnd w:id="395"/>
+    </w:p>
+    <w:p>
+      <w:pPr>
+        <w:ind w:left="360" w:firstLine="720"/>
         <w:rPr>
           <w:noProof/>
           <w:color w:val="000000" w:themeColor="text1"/>
@@ -31944,7 +32189,7 @@
           <w:color w:val="000000" w:themeColor="text1"/>
           <w:szCs w:val="22"/>
         </w:rPr>
-        <w:t xml:space="preserve">Perancangan perangkat keras secara umum menjelaskan mengenai penempatan perangkat keras yang digunakan dalam membangun sistem, yang mana terdiri dari rangkaian ZigBee Coordinator dan ZigBee Router. Rangkaian perangkat keras pada sistem dapat dilihat pada gambar xx dan gambar xx. Agar sistem </w:t>
+        <w:t xml:space="preserve">Perancangan perangkat keras secara umum menjelaskan mengenai penempatan perangkat keras yang digunakan dalam membangun sistem, yang mana terdiri dari rangkaian ZigBee Coordinator dan ZigBee Router. Rangkaian perangkat keras pada sistem dapat dilihat pada gambar xx dan </w:t>
       </w:r>
       <w:r>
         <w:rPr>
@@ -31953,7 +32198,7 @@
           <w:szCs w:val="22"/>
         </w:rPr>
         <w:lastRenderedPageBreak/>
-        <w:t>dapat berjalan sebagai mestinya, terdapat beberapa komponen yang dibutuhkan antara lain:</w:t>
+        <w:t>gambar xx. Agar sistem dapat berjalan sebagai mestinya, terdapat beberapa komponen yang dibutuhkan antara lain:</w:t>
       </w:r>
     </w:p>
     <w:p>
@@ -31963,7 +32208,7 @@
           <w:ilvl w:val="0"/>
           <w:numId w:val="22"/>
         </w:numPr>
-        <w:ind w:left="720"/>
+        <w:ind w:left="1080"/>
         <w:rPr>
           <w:lang w:eastAsia="ko-KR"/>
         </w:rPr>
@@ -31982,7 +32227,7 @@
           <w:ilvl w:val="0"/>
           <w:numId w:val="22"/>
         </w:numPr>
-        <w:ind w:left="720"/>
+        <w:ind w:left="1080"/>
         <w:rPr>
           <w:lang w:eastAsia="ko-KR"/>
         </w:rPr>
@@ -32001,7 +32246,7 @@
           <w:ilvl w:val="0"/>
           <w:numId w:val="22"/>
         </w:numPr>
-        <w:ind w:left="720"/>
+        <w:ind w:left="1080"/>
         <w:rPr>
           <w:lang w:eastAsia="ko-KR"/>
         </w:rPr>
@@ -32020,7 +32265,7 @@
           <w:ilvl w:val="0"/>
           <w:numId w:val="22"/>
         </w:numPr>
-        <w:ind w:left="720"/>
+        <w:ind w:left="1080"/>
         <w:rPr>
           <w:lang w:eastAsia="ko-KR"/>
         </w:rPr>
@@ -32039,7 +32284,7 @@
           <w:ilvl w:val="0"/>
           <w:numId w:val="22"/>
         </w:numPr>
-        <w:ind w:left="720"/>
+        <w:ind w:left="1080"/>
         <w:rPr>
           <w:lang w:eastAsia="ko-KR"/>
         </w:rPr>
@@ -32058,7 +32303,7 @@
           <w:ilvl w:val="0"/>
           <w:numId w:val="22"/>
         </w:numPr>
-        <w:ind w:left="720"/>
+        <w:ind w:left="1080"/>
         <w:rPr>
           <w:lang w:eastAsia="ko-KR"/>
         </w:rPr>
@@ -32083,7 +32328,7 @@
           <w:lang w:val="en-US"/>
         </w:rPr>
       </w:pPr>
-      <w:bookmarkStart w:id="397" w:name="_Toc515847674"/>
+      <w:bookmarkStart w:id="396" w:name="_Toc515847674"/>
       <w:r>
         <w:t xml:space="preserve">Perancangan Perangkat </w:t>
       </w:r>
@@ -32093,7 +32338,7 @@
         </w:rPr>
         <w:t>ZigBee Coordinator</w:t>
       </w:r>
-      <w:bookmarkEnd w:id="397"/>
+      <w:bookmarkEnd w:id="396"/>
     </w:p>
     <w:p/>
     <w:p>
@@ -32196,14 +32441,27 @@
       <w:r>
         <w:t xml:space="preserve">Gambar 3. </w:t>
       </w:r>
-      <w:fldSimple w:instr=" SEQ Gambar_3. \* ARABIC ">
-        <w:r>
-          <w:rPr>
-            <w:noProof/>
-          </w:rPr>
-          <w:t>7</w:t>
-        </w:r>
-      </w:fldSimple>
+      <w:r>
+        <w:fldChar w:fldCharType="begin"/>
+      </w:r>
+      <w:r>
+        <w:instrText xml:space="preserve"> SEQ Gambar_3. \* ARABIC </w:instrText>
+      </w:r>
+      <w:r>
+        <w:fldChar w:fldCharType="separate"/>
+      </w:r>
+      <w:r>
+        <w:rPr>
+          <w:noProof/>
+        </w:rPr>
+        <w:t>7</w:t>
+      </w:r>
+      <w:r>
+        <w:rPr>
+          <w:noProof/>
+        </w:rPr>
+        <w:fldChar w:fldCharType="end"/>
+      </w:r>
       <w:r>
         <w:t xml:space="preserve"> Node ZigBee Coordinator</w:t>
       </w:r>
@@ -32215,7 +32473,7 @@
           <w:lang w:val="en-US"/>
         </w:rPr>
       </w:pPr>
-      <w:bookmarkStart w:id="398" w:name="_Toc515847675"/>
+      <w:bookmarkStart w:id="397" w:name="_Toc515847675"/>
       <w:r>
         <w:lastRenderedPageBreak/>
         <w:t xml:space="preserve">Perancangan Perangkat </w:t>
@@ -32226,7 +32484,7 @@
         </w:rPr>
         <w:t>ZigBee Router</w:t>
       </w:r>
-      <w:bookmarkEnd w:id="398"/>
+      <w:bookmarkEnd w:id="397"/>
     </w:p>
     <w:p/>
     <w:p>
@@ -32507,14 +32765,27 @@
       <w:r>
         <w:t xml:space="preserve">Gambar 3. </w:t>
       </w:r>
-      <w:fldSimple w:instr=" SEQ Gambar_3. \* ARABIC ">
-        <w:r>
-          <w:rPr>
-            <w:noProof/>
-          </w:rPr>
-          <w:t>8</w:t>
-        </w:r>
-      </w:fldSimple>
+      <w:r>
+        <w:fldChar w:fldCharType="begin"/>
+      </w:r>
+      <w:r>
+        <w:instrText xml:space="preserve"> SEQ Gambar_3. \* ARABIC </w:instrText>
+      </w:r>
+      <w:r>
+        <w:fldChar w:fldCharType="separate"/>
+      </w:r>
+      <w:r>
+        <w:rPr>
+          <w:noProof/>
+        </w:rPr>
+        <w:t>8</w:t>
+      </w:r>
+      <w:r>
+        <w:rPr>
+          <w:noProof/>
+        </w:rPr>
+        <w:fldChar w:fldCharType="end"/>
+      </w:r>
       <w:r>
         <w:t xml:space="preserve"> </w:t>
       </w:r>
@@ -32533,7 +32804,7 @@
           <w:i/>
         </w:rPr>
       </w:pPr>
-      <w:bookmarkStart w:id="399" w:name="_Toc515847676"/>
+      <w:bookmarkStart w:id="398" w:name="_Toc515847676"/>
       <w:r>
         <w:rPr>
           <w:i/>
@@ -32572,16 +32843,16 @@
         <w:br/>
         <w:t>IMPLEMENTAS</w:t>
       </w:r>
+      <w:bookmarkEnd w:id="383"/>
       <w:bookmarkEnd w:id="384"/>
+      <w:r>
+        <w:t>I</w:t>
+      </w:r>
       <w:bookmarkEnd w:id="385"/>
-      <w:r>
-        <w:t>I</w:t>
-      </w:r>
       <w:bookmarkEnd w:id="386"/>
       <w:bookmarkEnd w:id="387"/>
       <w:bookmarkEnd w:id="388"/>
-      <w:bookmarkEnd w:id="389"/>
-      <w:bookmarkEnd w:id="399"/>
+      <w:bookmarkEnd w:id="398"/>
     </w:p>
     <w:p>
       <w:pPr>
@@ -32639,60 +32910,61 @@
           <w:lang w:eastAsia="ko-KR"/>
         </w:rPr>
       </w:pPr>
-      <w:bookmarkStart w:id="400" w:name="_Toc483999960"/>
-      <w:bookmarkStart w:id="401" w:name="_Toc484164398"/>
-      <w:bookmarkStart w:id="402" w:name="_Toc484314008"/>
-      <w:bookmarkStart w:id="403" w:name="_Toc484319039"/>
-      <w:bookmarkStart w:id="404" w:name="_Toc484319198"/>
-      <w:bookmarkStart w:id="405" w:name="_Toc484339307"/>
-      <w:bookmarkStart w:id="406" w:name="_Toc484369775"/>
-      <w:bookmarkStart w:id="407" w:name="_Toc485163321"/>
-      <w:bookmarkStart w:id="408" w:name="_Toc485198767"/>
-      <w:bookmarkStart w:id="409" w:name="_Toc485201219"/>
-      <w:bookmarkStart w:id="410" w:name="_Toc485201865"/>
-      <w:bookmarkStart w:id="411" w:name="_Toc485207477"/>
-      <w:bookmarkStart w:id="412" w:name="_Toc485211324"/>
-      <w:bookmarkStart w:id="413" w:name="_Toc485214090"/>
-      <w:bookmarkStart w:id="414" w:name="_Toc485214882"/>
-      <w:bookmarkStart w:id="415" w:name="_Toc485693860"/>
-      <w:bookmarkStart w:id="416" w:name="_Toc498346278"/>
-      <w:bookmarkStart w:id="417" w:name="_Toc499141307"/>
-      <w:bookmarkStart w:id="418" w:name="_Toc499480831"/>
-      <w:bookmarkStart w:id="419" w:name="_Toc499574288"/>
-      <w:bookmarkStart w:id="420" w:name="_Toc499574381"/>
-      <w:bookmarkStart w:id="421" w:name="_Toc499574480"/>
-      <w:bookmarkStart w:id="422" w:name="_Toc499583067"/>
-      <w:bookmarkStart w:id="423" w:name="_Toc499624863"/>
-      <w:bookmarkStart w:id="424" w:name="_Toc499624954"/>
-      <w:bookmarkStart w:id="425" w:name="_Toc499715352"/>
-      <w:bookmarkStart w:id="426" w:name="_Toc500009737"/>
-      <w:bookmarkStart w:id="427" w:name="_Toc500009827"/>
-      <w:bookmarkStart w:id="428" w:name="_Toc500019152"/>
-      <w:bookmarkStart w:id="429" w:name="_Toc500019356"/>
-      <w:bookmarkStart w:id="430" w:name="_Toc500019646"/>
-      <w:bookmarkStart w:id="431" w:name="_Toc500186133"/>
-      <w:bookmarkStart w:id="432" w:name="_Toc500196802"/>
-      <w:bookmarkStart w:id="433" w:name="_Toc500197103"/>
-      <w:bookmarkStart w:id="434" w:name="_Toc500276239"/>
-      <w:bookmarkStart w:id="435" w:name="_Toc500276329"/>
-      <w:bookmarkStart w:id="436" w:name="_Toc500284634"/>
-      <w:bookmarkStart w:id="437" w:name="_Toc500767265"/>
-      <w:bookmarkStart w:id="438" w:name="_Toc500767331"/>
-      <w:bookmarkStart w:id="439" w:name="_Toc500767579"/>
-      <w:bookmarkStart w:id="440" w:name="_Toc500768404"/>
-      <w:bookmarkStart w:id="441" w:name="_Toc500805229"/>
-      <w:bookmarkStart w:id="442" w:name="_Toc501652831"/>
-      <w:bookmarkStart w:id="443" w:name="_Toc501656310"/>
-      <w:bookmarkStart w:id="444" w:name="_Toc501658026"/>
-      <w:bookmarkStart w:id="445" w:name="_Toc501658332"/>
-      <w:bookmarkStart w:id="446" w:name="_Toc503467594"/>
-      <w:bookmarkStart w:id="447" w:name="_Toc503472458"/>
-      <w:bookmarkStart w:id="448" w:name="_Toc503472594"/>
-      <w:bookmarkStart w:id="449" w:name="_Toc503524596"/>
-      <w:bookmarkStart w:id="450" w:name="_Toc503642028"/>
-      <w:bookmarkStart w:id="451" w:name="_Toc503698057"/>
-      <w:bookmarkStart w:id="452" w:name="_Toc504112835"/>
-      <w:bookmarkStart w:id="453" w:name="_Toc515847677"/>
+      <w:bookmarkStart w:id="399" w:name="_Toc483999960"/>
+      <w:bookmarkStart w:id="400" w:name="_Toc484164398"/>
+      <w:bookmarkStart w:id="401" w:name="_Toc484314008"/>
+      <w:bookmarkStart w:id="402" w:name="_Toc484319039"/>
+      <w:bookmarkStart w:id="403" w:name="_Toc484319198"/>
+      <w:bookmarkStart w:id="404" w:name="_Toc484339307"/>
+      <w:bookmarkStart w:id="405" w:name="_Toc484369775"/>
+      <w:bookmarkStart w:id="406" w:name="_Toc485163321"/>
+      <w:bookmarkStart w:id="407" w:name="_Toc485198767"/>
+      <w:bookmarkStart w:id="408" w:name="_Toc485201219"/>
+      <w:bookmarkStart w:id="409" w:name="_Toc485201865"/>
+      <w:bookmarkStart w:id="410" w:name="_Toc485207477"/>
+      <w:bookmarkStart w:id="411" w:name="_Toc485211324"/>
+      <w:bookmarkStart w:id="412" w:name="_Toc485214090"/>
+      <w:bookmarkStart w:id="413" w:name="_Toc485214882"/>
+      <w:bookmarkStart w:id="414" w:name="_Toc485693860"/>
+      <w:bookmarkStart w:id="415" w:name="_Toc498346278"/>
+      <w:bookmarkStart w:id="416" w:name="_Toc499141307"/>
+      <w:bookmarkStart w:id="417" w:name="_Toc499480831"/>
+      <w:bookmarkStart w:id="418" w:name="_Toc499574288"/>
+      <w:bookmarkStart w:id="419" w:name="_Toc499574381"/>
+      <w:bookmarkStart w:id="420" w:name="_Toc499574480"/>
+      <w:bookmarkStart w:id="421" w:name="_Toc499583067"/>
+      <w:bookmarkStart w:id="422" w:name="_Toc499624863"/>
+      <w:bookmarkStart w:id="423" w:name="_Toc499624954"/>
+      <w:bookmarkStart w:id="424" w:name="_Toc499715352"/>
+      <w:bookmarkStart w:id="425" w:name="_Toc500009737"/>
+      <w:bookmarkStart w:id="426" w:name="_Toc500009827"/>
+      <w:bookmarkStart w:id="427" w:name="_Toc500019152"/>
+      <w:bookmarkStart w:id="428" w:name="_Toc500019356"/>
+      <w:bookmarkStart w:id="429" w:name="_Toc500019646"/>
+      <w:bookmarkStart w:id="430" w:name="_Toc500186133"/>
+      <w:bookmarkStart w:id="431" w:name="_Toc500196802"/>
+      <w:bookmarkStart w:id="432" w:name="_Toc500197103"/>
+      <w:bookmarkStart w:id="433" w:name="_Toc500276239"/>
+      <w:bookmarkStart w:id="434" w:name="_Toc500276329"/>
+      <w:bookmarkStart w:id="435" w:name="_Toc500284634"/>
+      <w:bookmarkStart w:id="436" w:name="_Toc500767265"/>
+      <w:bookmarkStart w:id="437" w:name="_Toc500767331"/>
+      <w:bookmarkStart w:id="438" w:name="_Toc500767579"/>
+      <w:bookmarkStart w:id="439" w:name="_Toc500768404"/>
+      <w:bookmarkStart w:id="440" w:name="_Toc500805229"/>
+      <w:bookmarkStart w:id="441" w:name="_Toc501652831"/>
+      <w:bookmarkStart w:id="442" w:name="_Toc501656310"/>
+      <w:bookmarkStart w:id="443" w:name="_Toc501658026"/>
+      <w:bookmarkStart w:id="444" w:name="_Toc501658332"/>
+      <w:bookmarkStart w:id="445" w:name="_Toc503467594"/>
+      <w:bookmarkStart w:id="446" w:name="_Toc503472458"/>
+      <w:bookmarkStart w:id="447" w:name="_Toc503472594"/>
+      <w:bookmarkStart w:id="448" w:name="_Toc503524596"/>
+      <w:bookmarkStart w:id="449" w:name="_Toc503642028"/>
+      <w:bookmarkStart w:id="450" w:name="_Toc503698057"/>
+      <w:bookmarkStart w:id="451" w:name="_Toc504112835"/>
+      <w:bookmarkStart w:id="452" w:name="_Toc515847677"/>
+      <w:bookmarkEnd w:id="399"/>
       <w:bookmarkEnd w:id="400"/>
       <w:bookmarkEnd w:id="401"/>
       <w:bookmarkEnd w:id="402"/>
@@ -32746,23 +33018,22 @@
       <w:bookmarkEnd w:id="450"/>
       <w:bookmarkEnd w:id="451"/>
       <w:bookmarkEnd w:id="452"/>
+    </w:p>
+    <w:p>
+      <w:pPr>
+        <w:pStyle w:val="Heading2"/>
+      </w:pPr>
+      <w:bookmarkStart w:id="453" w:name="_Toc515847678"/>
+      <w:r>
+        <w:t xml:space="preserve">Lingkungan </w:t>
+      </w:r>
+      <w:r>
+        <w:rPr>
+          <w:lang w:val="en-US"/>
+        </w:rPr>
+        <w:t>Implementasi</w:t>
+      </w:r>
       <w:bookmarkEnd w:id="453"/>
-    </w:p>
-    <w:p>
-      <w:pPr>
-        <w:pStyle w:val="Heading2"/>
-      </w:pPr>
-      <w:bookmarkStart w:id="454" w:name="_Toc515847678"/>
-      <w:r>
-        <w:t xml:space="preserve">Lingkungan </w:t>
-      </w:r>
-      <w:r>
-        <w:rPr>
-          <w:lang w:val="en-US"/>
-        </w:rPr>
-        <w:t>Implementasi</w:t>
-      </w:r>
-      <w:bookmarkEnd w:id="454"/>
     </w:p>
     <w:p>
       <w:pPr>
@@ -32816,7 +33087,7 @@
           <w:lang w:eastAsia="ko-KR"/>
         </w:rPr>
       </w:pPr>
-      <w:bookmarkStart w:id="455" w:name="_Toc515847679"/>
+      <w:bookmarkStart w:id="454" w:name="_Toc515847679"/>
       <w:r>
         <w:rPr>
           <w:lang w:eastAsia="ko-KR"/>
@@ -32835,7 +33106,7 @@
         </w:rPr>
         <w:t>erangkat Keras</w:t>
       </w:r>
-      <w:bookmarkEnd w:id="455"/>
+      <w:bookmarkEnd w:id="454"/>
     </w:p>
     <w:p>
       <w:pPr>
@@ -32916,14 +33187,30 @@
         <w:lastRenderedPageBreak/>
         <w:t xml:space="preserve">Tabel 4. </w:t>
       </w:r>
-      <w:fldSimple w:instr=" SEQ Tabel_4. \* ARABIC ">
-        <w:r>
-          <w:rPr>
-            <w:noProof/>
-          </w:rPr>
-          <w:t>1</w:t>
-        </w:r>
-      </w:fldSimple>
+      <w:r>
+        <w:fldChar w:fldCharType="begin"/>
+      </w:r>
+      <w:r>
+        <w:instrText xml:space="preserve"> SEQ Tabel_4. </w:instrText>
+      </w:r>
+      <w:r>
+        <w:instrText xml:space="preserve">\* ARABIC </w:instrText>
+      </w:r>
+      <w:r>
+        <w:fldChar w:fldCharType="separate"/>
+      </w:r>
+      <w:r>
+        <w:rPr>
+          <w:noProof/>
+        </w:rPr>
+        <w:t>1</w:t>
+      </w:r>
+      <w:r>
+        <w:rPr>
+          <w:noProof/>
+        </w:rPr>
+        <w:fldChar w:fldCharType="end"/>
+      </w:r>
       <w:r>
         <w:t xml:space="preserve"> </w:t>
       </w:r>
@@ -34040,7 +34327,7 @@
           <w:lang w:eastAsia="ko-KR"/>
         </w:rPr>
       </w:pPr>
-      <w:bookmarkStart w:id="456" w:name="_Toc515847680"/>
+      <w:bookmarkStart w:id="455" w:name="_Toc515847680"/>
       <w:r>
         <w:rPr>
           <w:lang w:eastAsia="ko-KR"/>
@@ -34059,7 +34346,7 @@
         </w:rPr>
         <w:t>Perangkat Lunak</w:t>
       </w:r>
-      <w:bookmarkEnd w:id="456"/>
+      <w:bookmarkEnd w:id="455"/>
     </w:p>
     <w:p>
       <w:pPr>
@@ -34114,14 +34401,27 @@
       <w:r>
         <w:t xml:space="preserve">Tabel 4. </w:t>
       </w:r>
-      <w:fldSimple w:instr=" SEQ Tabel_4. \* ARABIC ">
-        <w:r>
-          <w:rPr>
-            <w:noProof/>
-          </w:rPr>
-          <w:t>2</w:t>
-        </w:r>
-      </w:fldSimple>
+      <w:r>
+        <w:fldChar w:fldCharType="begin"/>
+      </w:r>
+      <w:r>
+        <w:instrText xml:space="preserve"> SEQ Tabel_4. \* ARABIC </w:instrText>
+      </w:r>
+      <w:r>
+        <w:fldChar w:fldCharType="separate"/>
+      </w:r>
+      <w:r>
+        <w:rPr>
+          <w:noProof/>
+        </w:rPr>
+        <w:t>2</w:t>
+      </w:r>
+      <w:r>
+        <w:rPr>
+          <w:noProof/>
+        </w:rPr>
+        <w:fldChar w:fldCharType="end"/>
+      </w:r>
       <w:r>
         <w:t xml:space="preserve"> </w:t>
       </w:r>
@@ -34469,17 +34769,17 @@
       <w:pPr>
         <w:pStyle w:val="Heading2"/>
       </w:pPr>
-      <w:bookmarkStart w:id="457" w:name="_Toc515847681"/>
-      <w:bookmarkStart w:id="458" w:name="_Toc338695133"/>
-      <w:bookmarkStart w:id="459" w:name="_Toc338724896"/>
-      <w:bookmarkStart w:id="460" w:name="_Toc339235583"/>
+      <w:bookmarkStart w:id="456" w:name="_Toc515847681"/>
+      <w:bookmarkStart w:id="457" w:name="_Toc338695133"/>
+      <w:bookmarkStart w:id="458" w:name="_Toc338724896"/>
+      <w:bookmarkStart w:id="459" w:name="_Toc339235583"/>
       <w:r>
         <w:t xml:space="preserve">Implementasi </w:t>
       </w:r>
       <w:r>
         <w:t>Perangkat Keras</w:t>
       </w:r>
-      <w:bookmarkEnd w:id="457"/>
+      <w:bookmarkEnd w:id="456"/>
     </w:p>
     <w:p>
       <w:pPr>
@@ -34810,7 +35110,7 @@
           <w:lang w:val="en-US"/>
         </w:rPr>
       </w:pPr>
-      <w:bookmarkStart w:id="461" w:name="_Toc515847682"/>
+      <w:bookmarkStart w:id="460" w:name="_Toc515847682"/>
       <w:r>
         <w:rPr>
           <w:lang w:val="en-US"/>
@@ -34829,7 +35129,7 @@
         </w:rPr>
         <w:t>ode ZigBee Coordinator</w:t>
       </w:r>
-      <w:bookmarkEnd w:id="461"/>
+      <w:bookmarkEnd w:id="460"/>
     </w:p>
     <w:p>
       <w:pPr>
@@ -34921,7 +35221,7 @@
           <w:lang w:val="en-US"/>
         </w:rPr>
       </w:pPr>
-      <w:bookmarkStart w:id="462" w:name="_Toc515847683"/>
+      <w:bookmarkStart w:id="461" w:name="_Toc515847683"/>
       <w:r>
         <w:rPr>
           <w:lang w:val="en-US"/>
@@ -34940,7 +35240,7 @@
         </w:rPr>
         <w:t>ode ZigBee Router</w:t>
       </w:r>
-      <w:bookmarkEnd w:id="462"/>
+      <w:bookmarkEnd w:id="461"/>
     </w:p>
     <w:p>
       <w:pPr>
@@ -34991,7 +35291,15 @@
         <w:rPr>
           <w:highlight w:val="yellow"/>
         </w:rPr>
-        <w:t>GAMBAR</w:t>
+        <w:t>GAM</w:t>
+      </w:r>
+      <w:bookmarkStart w:id="462" w:name="_GoBack"/>
+      <w:bookmarkEnd w:id="462"/>
+      <w:r>
+        <w:rPr>
+          <w:highlight w:val="yellow"/>
+        </w:rPr>
+        <w:t>BAR</w:t>
       </w:r>
       <w:r>
         <w:rPr>
@@ -35408,14 +35716,27 @@
       <w:r>
         <w:t xml:space="preserve">Gambar 4. </w:t>
       </w:r>
-      <w:fldSimple w:instr=" SEQ Gambar_4. \* ARABIC ">
-        <w:r>
-          <w:rPr>
-            <w:noProof/>
-          </w:rPr>
-          <w:t>1</w:t>
-        </w:r>
-      </w:fldSimple>
+      <w:r>
+        <w:fldChar w:fldCharType="begin"/>
+      </w:r>
+      <w:r>
+        <w:instrText xml:space="preserve"> SEQ Gambar_4. \* ARABIC </w:instrText>
+      </w:r>
+      <w:r>
+        <w:fldChar w:fldCharType="separate"/>
+      </w:r>
+      <w:r>
+        <w:rPr>
+          <w:noProof/>
+        </w:rPr>
+        <w:t>1</w:t>
+      </w:r>
+      <w:r>
+        <w:rPr>
+          <w:noProof/>
+        </w:rPr>
+        <w:fldChar w:fldCharType="end"/>
+      </w:r>
       <w:r>
         <w:t xml:space="preserve"> Data dengan panjang 584 karakter per baris</w:t>
       </w:r>
@@ -35496,14 +35817,27 @@
       <w:r>
         <w:t xml:space="preserve">Gambar 4. </w:t>
       </w:r>
-      <w:fldSimple w:instr=" SEQ Gambar_4. \* ARABIC ">
-        <w:r>
-          <w:rPr>
-            <w:noProof/>
-          </w:rPr>
-          <w:t>2</w:t>
-        </w:r>
-      </w:fldSimple>
+      <w:r>
+        <w:fldChar w:fldCharType="begin"/>
+      </w:r>
+      <w:r>
+        <w:instrText xml:space="preserve"> SEQ Gambar_4. \* ARABIC </w:instrText>
+      </w:r>
+      <w:r>
+        <w:fldChar w:fldCharType="separate"/>
+      </w:r>
+      <w:r>
+        <w:rPr>
+          <w:noProof/>
+        </w:rPr>
+        <w:t>2</w:t>
+      </w:r>
+      <w:r>
+        <w:rPr>
+          <w:noProof/>
+        </w:rPr>
+        <w:fldChar w:fldCharType="end"/>
+      </w:r>
       <w:r>
         <w:t xml:space="preserve"> </w:t>
       </w:r>
@@ -35588,14 +35922,27 @@
       <w:r>
         <w:t xml:space="preserve">Gambar 4. </w:t>
       </w:r>
-      <w:fldSimple w:instr=" SEQ Gambar_4. \* ARABIC ">
-        <w:r>
-          <w:rPr>
-            <w:noProof/>
-          </w:rPr>
-          <w:t>3</w:t>
-        </w:r>
-      </w:fldSimple>
+      <w:r>
+        <w:fldChar w:fldCharType="begin"/>
+      </w:r>
+      <w:r>
+        <w:instrText xml:space="preserve"> SEQ Gambar_4. \* ARABIC </w:instrText>
+      </w:r>
+      <w:r>
+        <w:fldChar w:fldCharType="separate"/>
+      </w:r>
+      <w:r>
+        <w:rPr>
+          <w:noProof/>
+        </w:rPr>
+        <w:t>3</w:t>
+      </w:r>
+      <w:r>
+        <w:rPr>
+          <w:noProof/>
+        </w:rPr>
+        <w:fldChar w:fldCharType="end"/>
+      </w:r>
       <w:r>
         <w:t xml:space="preserve"> </w:t>
       </w:r>
@@ -35686,14 +36033,27 @@
       <w:r>
         <w:t xml:space="preserve">Gambar 4. </w:t>
       </w:r>
-      <w:fldSimple w:instr=" SEQ Gambar_4. \* ARABIC ">
-        <w:r>
-          <w:rPr>
-            <w:noProof/>
-          </w:rPr>
-          <w:t>4</w:t>
-        </w:r>
-      </w:fldSimple>
+      <w:r>
+        <w:fldChar w:fldCharType="begin"/>
+      </w:r>
+      <w:r>
+        <w:instrText xml:space="preserve"> SEQ Gambar_4. \* ARABIC </w:instrText>
+      </w:r>
+      <w:r>
+        <w:fldChar w:fldCharType="separate"/>
+      </w:r>
+      <w:r>
+        <w:rPr>
+          <w:noProof/>
+        </w:rPr>
+        <w:t>4</w:t>
+      </w:r>
+      <w:r>
+        <w:rPr>
+          <w:noProof/>
+        </w:rPr>
+        <w:fldChar w:fldCharType="end"/>
+      </w:r>
       <w:r>
         <w:t xml:space="preserve"> </w:t>
       </w:r>
@@ -36675,25 +37035,51 @@
       <w:r>
         <w:t xml:space="preserve">Tabel </w:t>
       </w:r>
-      <w:fldSimple w:instr=" STYLEREF 1 \s ">
-        <w:r>
-          <w:rPr>
-            <w:noProof/>
-          </w:rPr>
-          <w:t>5</w:t>
-        </w:r>
-      </w:fldSimple>
+      <w:r>
+        <w:fldChar w:fldCharType="begin"/>
+      </w:r>
+      <w:r>
+        <w:instrText xml:space="preserve"> STYLEREF 1 \s </w:instrText>
+      </w:r>
+      <w:r>
+        <w:fldChar w:fldCharType="separate"/>
+      </w:r>
+      <w:r>
+        <w:rPr>
+          <w:noProof/>
+        </w:rPr>
+        <w:t>5</w:t>
+      </w:r>
+      <w:r>
+        <w:rPr>
+          <w:noProof/>
+        </w:rPr>
+        <w:fldChar w:fldCharType="end"/>
+      </w:r>
       <w:r>
         <w:t>.</w:t>
       </w:r>
-      <w:fldSimple w:instr=" SEQ Tabel \* ARABIC \s 1 ">
-        <w:r>
-          <w:rPr>
-            <w:noProof/>
-          </w:rPr>
-          <w:t>1</w:t>
-        </w:r>
-      </w:fldSimple>
+      <w:r>
+        <w:fldChar w:fldCharType="begin"/>
+      </w:r>
+      <w:r>
+        <w:instrText xml:space="preserve"> SEQ Tabel \* ARABIC \s 1 </w:instrText>
+      </w:r>
+      <w:r>
+        <w:fldChar w:fldCharType="separate"/>
+      </w:r>
+      <w:r>
+        <w:rPr>
+          <w:noProof/>
+        </w:rPr>
+        <w:t>1</w:t>
+      </w:r>
+      <w:r>
+        <w:rPr>
+          <w:noProof/>
+        </w:rPr>
+        <w:fldChar w:fldCharType="end"/>
+      </w:r>
       <w:r>
         <w:rPr>
           <w:lang w:val="id-ID"/>
@@ -37908,14 +38294,12 @@
         </w:rPr>
         <w:t>Untuk mengetahui kesesuaian keluaran dari tiap tahap dan langkah penggunaan fitur terhadap skenario yang dipersiapkan, maka dibutuhkan pengujian fungsionalitas.</w:t>
       </w:r>
-    </w:p>
-    <w:p>
-      <w:pPr>
-        <w:ind w:firstLine="360"/>
-        <w:rPr>
-          <w:lang w:val="id-ID" w:eastAsia="ko-KR"/>
-        </w:rPr>
-      </w:pPr>
+      <w:r>
+        <w:rPr>
+          <w:lang w:eastAsia="ko-KR"/>
+        </w:rPr>
+        <w:t xml:space="preserve"> </w:t>
+      </w:r>
       <w:r>
         <w:rPr>
           <w:lang w:val="id-ID" w:eastAsia="ko-KR"/>
@@ -38096,25 +38480,51 @@
       <w:r>
         <w:t xml:space="preserve">Tabel </w:t>
       </w:r>
-      <w:fldSimple w:instr=" STYLEREF 1 \s ">
-        <w:r>
-          <w:rPr>
-            <w:noProof/>
-          </w:rPr>
-          <w:t>5</w:t>
-        </w:r>
-      </w:fldSimple>
+      <w:r>
+        <w:fldChar w:fldCharType="begin"/>
+      </w:r>
+      <w:r>
+        <w:instrText xml:space="preserve"> STYLEREF 1 \s </w:instrText>
+      </w:r>
+      <w:r>
+        <w:fldChar w:fldCharType="separate"/>
+      </w:r>
+      <w:r>
+        <w:rPr>
+          <w:noProof/>
+        </w:rPr>
+        <w:t>5</w:t>
+      </w:r>
+      <w:r>
+        <w:rPr>
+          <w:noProof/>
+        </w:rPr>
+        <w:fldChar w:fldCharType="end"/>
+      </w:r>
       <w:r>
         <w:t>.</w:t>
       </w:r>
-      <w:fldSimple w:instr=" SEQ Tabel \* ARABIC \s 1 ">
-        <w:r>
-          <w:rPr>
-            <w:noProof/>
-          </w:rPr>
-          <w:t>2</w:t>
-        </w:r>
-      </w:fldSimple>
+      <w:r>
+        <w:fldChar w:fldCharType="begin"/>
+      </w:r>
+      <w:r>
+        <w:instrText xml:space="preserve"> SEQ Tabel \* ARABIC \s 1 </w:instrText>
+      </w:r>
+      <w:r>
+        <w:fldChar w:fldCharType="separate"/>
+      </w:r>
+      <w:r>
+        <w:rPr>
+          <w:noProof/>
+        </w:rPr>
+        <w:t>2</w:t>
+      </w:r>
+      <w:r>
+        <w:rPr>
+          <w:noProof/>
+        </w:rPr>
+        <w:fldChar w:fldCharType="end"/>
+      </w:r>
       <w:r>
         <w:rPr>
           <w:lang w:val="id-ID"/>
@@ -40381,25 +40791,51 @@
       <w:r>
         <w:t xml:space="preserve">Tabel </w:t>
       </w:r>
-      <w:fldSimple w:instr=" STYLEREF 1 \s ">
-        <w:r>
-          <w:rPr>
-            <w:noProof/>
-          </w:rPr>
-          <w:t>5</w:t>
-        </w:r>
-      </w:fldSimple>
+      <w:r>
+        <w:fldChar w:fldCharType="begin"/>
+      </w:r>
+      <w:r>
+        <w:instrText xml:space="preserve"> STYLEREF 1 \s </w:instrText>
+      </w:r>
+      <w:r>
+        <w:fldChar w:fldCharType="separate"/>
+      </w:r>
+      <w:r>
+        <w:rPr>
+          <w:noProof/>
+        </w:rPr>
+        <w:t>5</w:t>
+      </w:r>
+      <w:r>
+        <w:rPr>
+          <w:noProof/>
+        </w:rPr>
+        <w:fldChar w:fldCharType="end"/>
+      </w:r>
       <w:r>
         <w:t>.</w:t>
       </w:r>
-      <w:fldSimple w:instr=" SEQ Tabel \* ARABIC \s 1 ">
-        <w:r>
-          <w:rPr>
-            <w:noProof/>
-          </w:rPr>
-          <w:t>3</w:t>
-        </w:r>
-      </w:fldSimple>
+      <w:r>
+        <w:fldChar w:fldCharType="begin"/>
+      </w:r>
+      <w:r>
+        <w:instrText xml:space="preserve"> SEQ Tabel \* ARABIC \s 1 </w:instrText>
+      </w:r>
+      <w:r>
+        <w:fldChar w:fldCharType="separate"/>
+      </w:r>
+      <w:r>
+        <w:rPr>
+          <w:noProof/>
+        </w:rPr>
+        <w:t>3</w:t>
+      </w:r>
+      <w:r>
+        <w:rPr>
+          <w:noProof/>
+        </w:rPr>
+        <w:fldChar w:fldCharType="end"/>
+      </w:r>
       <w:r>
         <w:rPr>
           <w:lang w:val="id-ID"/>
@@ -41217,25 +41653,51 @@
       <w:r>
         <w:t xml:space="preserve">Gambar </w:t>
       </w:r>
-      <w:fldSimple w:instr=" STYLEREF 1 \s ">
-        <w:r>
-          <w:rPr>
-            <w:noProof/>
-          </w:rPr>
-          <w:t>5</w:t>
-        </w:r>
-      </w:fldSimple>
+      <w:r>
+        <w:fldChar w:fldCharType="begin"/>
+      </w:r>
+      <w:r>
+        <w:instrText xml:space="preserve"> STYLEREF 1 \s </w:instrText>
+      </w:r>
+      <w:r>
+        <w:fldChar w:fldCharType="separate"/>
+      </w:r>
+      <w:r>
+        <w:rPr>
+          <w:noProof/>
+        </w:rPr>
+        <w:t>5</w:t>
+      </w:r>
+      <w:r>
+        <w:rPr>
+          <w:noProof/>
+        </w:rPr>
+        <w:fldChar w:fldCharType="end"/>
+      </w:r>
       <w:r>
         <w:t>.</w:t>
       </w:r>
-      <w:fldSimple w:instr=" SEQ Gambar \* ARABIC \s 1 ">
-        <w:r>
-          <w:rPr>
-            <w:noProof/>
-          </w:rPr>
-          <w:t>10</w:t>
-        </w:r>
-      </w:fldSimple>
+      <w:r>
+        <w:fldChar w:fldCharType="begin"/>
+      </w:r>
+      <w:r>
+        <w:instrText xml:space="preserve"> SEQ Gambar \* ARABIC \s 1 </w:instrText>
+      </w:r>
+      <w:r>
+        <w:fldChar w:fldCharType="separate"/>
+      </w:r>
+      <w:r>
+        <w:rPr>
+          <w:noProof/>
+        </w:rPr>
+        <w:t>10</w:t>
+      </w:r>
+      <w:r>
+        <w:rPr>
+          <w:noProof/>
+        </w:rPr>
+        <w:fldChar w:fldCharType="end"/>
+      </w:r>
       <w:r>
         <w:rPr>
           <w:lang w:val="id-ID"/>
@@ -41318,25 +41780,51 @@
       <w:r>
         <w:t xml:space="preserve">Tabel </w:t>
       </w:r>
-      <w:fldSimple w:instr=" STYLEREF 1 \s ">
-        <w:r>
-          <w:rPr>
-            <w:noProof/>
-          </w:rPr>
-          <w:t>5</w:t>
-        </w:r>
-      </w:fldSimple>
+      <w:r>
+        <w:fldChar w:fldCharType="begin"/>
+      </w:r>
+      <w:r>
+        <w:instrText xml:space="preserve"> STYLEREF 1 \s </w:instrText>
+      </w:r>
+      <w:r>
+        <w:fldChar w:fldCharType="separate"/>
+      </w:r>
+      <w:r>
+        <w:rPr>
+          <w:noProof/>
+        </w:rPr>
+        <w:t>5</w:t>
+      </w:r>
+      <w:r>
+        <w:rPr>
+          <w:noProof/>
+        </w:rPr>
+        <w:fldChar w:fldCharType="end"/>
+      </w:r>
       <w:r>
         <w:t>.</w:t>
       </w:r>
-      <w:fldSimple w:instr=" SEQ Tabel \* ARABIC \s 1 ">
-        <w:r>
-          <w:rPr>
-            <w:noProof/>
-          </w:rPr>
-          <w:t>4</w:t>
-        </w:r>
-      </w:fldSimple>
+      <w:r>
+        <w:fldChar w:fldCharType="begin"/>
+      </w:r>
+      <w:r>
+        <w:instrText xml:space="preserve"> SEQ Tabel \* ARABIC \s 1 </w:instrText>
+      </w:r>
+      <w:r>
+        <w:fldChar w:fldCharType="separate"/>
+      </w:r>
+      <w:r>
+        <w:rPr>
+          <w:noProof/>
+        </w:rPr>
+        <w:t>4</w:t>
+      </w:r>
+      <w:r>
+        <w:rPr>
+          <w:noProof/>
+        </w:rPr>
+        <w:fldChar w:fldCharType="end"/>
+      </w:r>
       <w:r>
         <w:rPr>
           <w:lang w:val="id-ID"/>
@@ -49670,14 +50158,27 @@
       <w:r>
         <w:t>.</w:t>
       </w:r>
-      <w:fldSimple w:instr=" SEQ Gambar \* ARABIC \s 1 ">
-        <w:r>
-          <w:rPr>
-            <w:noProof/>
-          </w:rPr>
-          <w:t>1</w:t>
-        </w:r>
-      </w:fldSimple>
+      <w:r>
+        <w:fldChar w:fldCharType="begin"/>
+      </w:r>
+      <w:r>
+        <w:instrText xml:space="preserve"> SEQ Gambar \* ARABIC \s 1 </w:instrText>
+      </w:r>
+      <w:r>
+        <w:fldChar w:fldCharType="separate"/>
+      </w:r>
+      <w:r>
+        <w:rPr>
+          <w:noProof/>
+        </w:rPr>
+        <w:t>1</w:t>
+      </w:r>
+      <w:r>
+        <w:rPr>
+          <w:noProof/>
+        </w:rPr>
+        <w:fldChar w:fldCharType="end"/>
+      </w:r>
       <w:r>
         <w:rPr>
           <w:lang w:val="id-ID"/>
@@ -49774,14 +50275,27 @@
       <w:r>
         <w:t>.</w:t>
       </w:r>
-      <w:fldSimple w:instr=" SEQ Gambar \* ARABIC \s 1 ">
-        <w:r>
-          <w:rPr>
-            <w:noProof/>
-          </w:rPr>
-          <w:t>2</w:t>
-        </w:r>
-      </w:fldSimple>
+      <w:r>
+        <w:fldChar w:fldCharType="begin"/>
+      </w:r>
+      <w:r>
+        <w:instrText xml:space="preserve"> SEQ Gambar \* ARABIC \s 1 </w:instrText>
+      </w:r>
+      <w:r>
+        <w:fldChar w:fldCharType="separate"/>
+      </w:r>
+      <w:r>
+        <w:rPr>
+          <w:noProof/>
+        </w:rPr>
+        <w:t>2</w:t>
+      </w:r>
+      <w:r>
+        <w:rPr>
+          <w:noProof/>
+        </w:rPr>
+        <w:fldChar w:fldCharType="end"/>
+      </w:r>
       <w:r>
         <w:rPr>
           <w:lang w:val="id-ID"/>
@@ -49814,9 +50328,9 @@
     <w:bookmarkEnd w:id="264"/>
     <w:bookmarkEnd w:id="265"/>
     <w:bookmarkEnd w:id="266"/>
+    <w:bookmarkEnd w:id="457"/>
     <w:bookmarkEnd w:id="458"/>
     <w:bookmarkEnd w:id="459"/>
-    <w:bookmarkEnd w:id="460"/>
     <w:p>
       <w:pPr>
         <w:pStyle w:val="Caption"/>
@@ -49909,7 +50423,7 @@
           <w:rPr>
             <w:noProof/>
           </w:rPr>
-          <w:t>25</w:t>
+          <w:t>51</w:t>
         </w:r>
         <w:r>
           <w:rPr>
@@ -49989,6 +50503,7 @@
           <w:docPartUnique/>
         </w:docPartObj>
       </w:sdtPr>
+      <w:sdtEndPr/>
       <w:sdtContent>
         <w:r>
           <w:tab/>
@@ -50313,6 +50828,7 @@
         <w:docPartUnique/>
       </w:docPartObj>
     </w:sdtPr>
+    <w:sdtEndPr/>
     <w:sdtContent>
       <w:p>
         <w:pPr>
@@ -50385,7 +50901,7 @@
           <w:rPr>
             <w:noProof/>
           </w:rPr>
-          <w:t>32</w:t>
+          <w:t>44</w:t>
         </w:r>
         <w:r>
           <w:rPr>
@@ -50435,7 +50951,7 @@
           <w:rPr>
             <w:noProof/>
           </w:rPr>
-          <w:t>33</w:t>
+          <w:t>45</w:t>
         </w:r>
         <w:r>
           <w:rPr>
@@ -57834,7 +58350,7 @@
 </file>
 
 <file path=customXml/itemProps1.xml><?xml version="1.0" encoding="utf-8"?>
-<ds:datastoreItem xmlns:ds="http://schemas.openxmlformats.org/officeDocument/2006/customXml" ds:itemID="{36048730-5056-4288-9962-64BCAF7534AF}">
+<ds:datastoreItem xmlns:ds="http://schemas.openxmlformats.org/officeDocument/2006/customXml" ds:itemID="{17A8C382-80C5-45E9-AC74-1DB7DB7DDCB8}">
   <ds:schemaRefs>
     <ds:schemaRef ds:uri="http://schemas.openxmlformats.org/officeDocument/2006/bibliography"/>
   </ds:schemaRefs>

</xml_diff>